<commit_message>
allen modified doc reference
</commit_message>
<xml_diff>
--- a/16-10-14/allen/Scrapy和urllib2簡介.docx
+++ b/16-10-14/allen/Scrapy和urllib2簡介.docx
@@ -39,8 +39,8 @@
         </w:rPr>
         <w:t>的一個</w:t>
       </w:r>
-      <w:bookmarkStart w:id="0" w:name="OLE_LINK2"/>
-      <w:bookmarkStart w:id="1" w:name="OLE_LINK1"/>
+      <w:bookmarkStart w:id="0" w:name="OLE_LINK1"/>
+      <w:bookmarkStart w:id="1" w:name="OLE_LINK2"/>
       <w:r>
         <w:rPr>
           <w:rFonts w:ascii="標楷體" w:hAnsi="標楷體" w:eastAsia="標楷體"/>
@@ -261,9 +261,9 @@
         </w:rPr>
         <w:t xml:space="preserve">    </w:t>
       </w:r>
-      <w:bookmarkStart w:id="2" w:name="OLE_LINK5"/>
+      <w:bookmarkStart w:id="2" w:name="OLE_LINK3"/>
       <w:bookmarkStart w:id="3" w:name="OLE_LINK4"/>
-      <w:bookmarkStart w:id="4" w:name="OLE_LINK3"/>
+      <w:bookmarkStart w:id="4" w:name="OLE_LINK5"/>
       <w:r>
         <w:rPr>
           <w:rFonts w:eastAsia="標楷體" w:ascii="標楷體" w:hAnsi="標楷體"/>
@@ -372,7 +372,9 @@
         </w:rPr>
       </w:pPr>
       <w:r>
-        <w:rPr/>
+        <w:rPr>
+          <w:rFonts w:eastAsia="標楷體" w:ascii="標楷體" w:hAnsi="標楷體"/>
+        </w:rPr>
       </w:r>
     </w:p>
     <w:p>
@@ -401,19 +403,21 @@
         </w:rPr>
       </w:pPr>
       <w:r>
-        <w:rPr/>
+        <w:rPr>
+          <w:rFonts w:eastAsia="標楷體" w:ascii="標楷體" w:hAnsi="標楷體"/>
+        </w:rPr>
         <mc:AlternateContent>
           <mc:Choice Requires="wps">
             <w:drawing>
-              <wp:anchor behindDoc="0" distT="0" distB="0" distL="0" distR="0" simplePos="0" locked="0" layoutInCell="1" allowOverlap="1" relativeHeight="3">
+              <wp:anchor behindDoc="0" distT="0" distB="0" distL="0" distR="0" simplePos="0" locked="0" layoutInCell="1" allowOverlap="1" relativeHeight="2">
                 <wp:simplePos x="0" y="0"/>
                 <wp:positionH relativeFrom="column">
-                  <wp:posOffset>25400</wp:posOffset>
+                  <wp:posOffset>36830</wp:posOffset>
                 </wp:positionH>
                 <wp:positionV relativeFrom="paragraph">
                   <wp:posOffset>386715</wp:posOffset>
                 </wp:positionV>
-                <wp:extent cx="1674495" cy="279400"/>
+                <wp:extent cx="1675130" cy="280035"/>
                 <wp:effectExtent l="0" t="0" r="0" b="0"/>
                 <wp:wrapNone/>
                 <wp:docPr id="1" name="形狀1"/>
@@ -424,7 +428,7 @@
                       <wps:spPr>
                         <a:xfrm>
                           <a:off x="0" y="0"/>
-                          <a:ext cx="1674000" cy="278640"/>
+                          <a:ext cx="1674360" cy="279360"/>
                         </a:xfrm>
                         <a:prstGeom prst="line">
                           <a:avLst/>
@@ -450,7 +454,7 @@
           </mc:Choice>
           <mc:Fallback>
             <w:pict>
-              <v:line id="shape_0" from="1.1pt,19.8pt" to="132.85pt,41.7pt" ID="形狀1" stroked="t" style="position:absolute">
+              <v:line id="shape_0" from="2pt,19.8pt" to="133.8pt,41.75pt" ID="形狀1" stroked="t" style="position:absolute">
                 <v:stroke color="black" joinstyle="round" endcap="flat"/>
                 <v:fill o:detectmouseclick="t" on="false"/>
               </v:line>
@@ -460,7 +464,7 @@
         <mc:AlternateContent>
           <mc:Choice Requires="wps">
             <w:drawing>
-              <wp:anchor behindDoc="0" distT="0" distB="0" distL="0" distR="0" simplePos="0" locked="0" layoutInCell="1" allowOverlap="1" relativeHeight="4">
+              <wp:anchor behindDoc="0" distT="0" distB="0" distL="0" distR="0" simplePos="0" locked="0" layoutInCell="1" allowOverlap="1" relativeHeight="3">
                 <wp:simplePos x="0" y="0"/>
                 <wp:positionH relativeFrom="column">
                   <wp:posOffset>1287145</wp:posOffset>
@@ -468,18 +472,18 @@
                 <wp:positionV relativeFrom="paragraph">
                   <wp:posOffset>251460</wp:posOffset>
                 </wp:positionV>
-                <wp:extent cx="462915" cy="177800"/>
+                <wp:extent cx="326390" cy="159385"/>
                 <wp:effectExtent l="0" t="0" r="0" b="0"/>
                 <wp:wrapNone/>
                 <wp:docPr id="2" name="形狀2"/>
                 <a:graphic xmlns:a="http://schemas.openxmlformats.org/drawingml/2006/main">
                   <a:graphicData uri="http://schemas.microsoft.com/office/word/2010/wordprocessingShape">
                     <wps:wsp>
-                      <wps:cNvSpPr txBox="1"/>
+                      <wps:cNvSpPr/>
                       <wps:spPr>
                         <a:xfrm>
                           <a:off x="0" y="0"/>
-                          <a:ext cx="462240" cy="177120"/>
+                          <a:ext cx="325800" cy="158760"/>
                         </a:xfrm>
                         <a:prstGeom prst="rect">
                           <a:avLst/>
@@ -489,25 +493,35 @@
                           <a:noFill/>
                         </a:ln>
                       </wps:spPr>
+                      <wps:style>
+                        <a:lnRef idx="0"/>
+                        <a:fillRef idx="0"/>
+                        <a:effectRef idx="0"/>
+                        <a:fontRef idx="minor"/>
+                      </wps:style>
                       <wps:txbx>
                         <w:txbxContent>
                           <w:p>
                             <w:pPr>
-                              <w:overflowPunct w:val="false"/>
-                              <w:rPr/>
+                              <w:pStyle w:val="Style22"/>
+                              <w:overflowPunct w:val="true"/>
+                              <w:rPr>
+                                <w:color w:val="auto"/>
+                              </w:rPr>
                             </w:pPr>
                             <w:r>
                               <w:rPr>
+                                <w:rFonts w:eastAsia="標楷體"/>
+                                <w:color w:val="auto"/>
                                 <w:sz w:val="21"/>
                                 <w:szCs w:val="21"/>
-                                <w:rFonts w:eastAsia="標楷體"/>
                               </w:rPr>
                               <w:t>工具</w:t>
                             </w:r>
                           </w:p>
                         </w:txbxContent>
                       </wps:txbx>
-                      <wps:bodyPr wrap="square" lIns="0" rIns="0" tIns="0" bIns="0">
+                      <wps:bodyPr lIns="0" rIns="0" tIns="0" bIns="0">
                         <a:spAutoFit/>
                       </wps:bodyPr>
                     </wps:wsp>
@@ -518,33 +532,33 @@
           </mc:Choice>
           <mc:Fallback>
             <w:pict>
-              <v:shapetype id="shapetype_202" coordsize="21600,21600" o:spt="202" path="m,l,21600l21600,21600l21600,xe">
-                <v:stroke joinstyle="miter"/>
-                <v:path gradientshapeok="t" o:connecttype="rect"/>
-              </v:shapetype>
-              <v:shape id="shape_0" ID="形狀2" stroked="f" style="position:absolute;margin-left:101.35pt;margin-top:19.8pt;width:36.35pt;height:13.9pt" type="shapetype_202">
+              <v:rect id="shape_0" ID="形狀2" stroked="f" style="position:absolute;margin-left:101.35pt;margin-top:19.8pt;width:25.6pt;height:12.45pt">
+                <w10:wrap type="square"/>
+                <v:fill o:detectmouseclick="t" on="false"/>
+                <v:stroke color="#3465a4" joinstyle="round" endcap="flat"/>
                 <v:textbox>
                   <w:txbxContent>
                     <w:p>
                       <w:pPr>
-                        <w:overflowPunct w:val="false"/>
-                        <w:rPr/>
+                        <w:pStyle w:val="Style22"/>
+                        <w:overflowPunct w:val="true"/>
+                        <w:rPr>
+                          <w:color w:val="auto"/>
+                        </w:rPr>
                       </w:pPr>
                       <w:r>
                         <w:rPr>
+                          <w:rFonts w:eastAsia="標楷體"/>
+                          <w:color w:val="auto"/>
                           <w:sz w:val="21"/>
                           <w:szCs w:val="21"/>
-                          <w:rFonts w:eastAsia="標楷體"/>
                         </w:rPr>
                         <w:t>工具</w:t>
                       </w:r>
                     </w:p>
                   </w:txbxContent>
                 </v:textbox>
-                <w10:wrap type="square"/>
-                <v:fill o:detectmouseclick="t" on="false"/>
-                <v:stroke color="black" joinstyle="round" endcap="flat"/>
-              </v:shape>
+              </v:rect>
             </w:pict>
           </mc:Fallback>
         </mc:AlternateContent>
@@ -554,39 +568,39 @@
       <w:tblPr>
         <w:tblW w:w="8306" w:type="dxa"/>
         <w:jc w:val="left"/>
-        <w:tblInd w:w="55" w:type="dxa"/>
+        <w:tblInd w:w="53" w:type="dxa"/>
         <w:tblBorders>
-          <w:top w:val="single" w:sz="2" w:space="0" w:color="000000"/>
-          <w:left w:val="single" w:sz="2" w:space="0" w:color="000000"/>
-          <w:bottom w:val="single" w:sz="2" w:space="0" w:color="000000"/>
-          <w:insideH w:val="single" w:sz="2" w:space="0" w:color="000000"/>
+          <w:top w:val="single" w:sz="2" w:space="0" w:color="000001"/>
+          <w:left w:val="single" w:sz="2" w:space="0" w:color="000001"/>
+          <w:bottom w:val="single" w:sz="2" w:space="0" w:color="000001"/>
+          <w:insideH w:val="single" w:sz="2" w:space="0" w:color="000001"/>
         </w:tblBorders>
         <w:tblCellMar>
           <w:top w:w="55" w:type="dxa"/>
-          <w:left w:w="54" w:type="dxa"/>
+          <w:left w:w="51" w:type="dxa"/>
           <w:bottom w:w="55" w:type="dxa"/>
           <w:right w:w="55" w:type="dxa"/>
         </w:tblCellMar>
       </w:tblPr>
       <w:tblGrid>
-        <w:gridCol w:w="2663"/>
-        <w:gridCol w:w="3459"/>
+        <w:gridCol w:w="2662"/>
+        <w:gridCol w:w="3460"/>
         <w:gridCol w:w="2184"/>
       </w:tblGrid>
       <w:tr>
         <w:trPr/>
         <w:tc>
           <w:tcPr>
-            <w:tcW w:w="2663" w:type="dxa"/>
-            <w:tcBorders>
-              <w:top w:val="single" w:sz="2" w:space="0" w:color="000000"/>
-              <w:left w:val="single" w:sz="2" w:space="0" w:color="000000"/>
-              <w:bottom w:val="single" w:sz="2" w:space="0" w:color="000000"/>
-              <w:insideH w:val="single" w:sz="2" w:space="0" w:color="000000"/>
-            </w:tcBorders>
-            <w:shd w:fill="auto" w:val="clear"/>
-            <w:tcMar>
-              <w:left w:w="54" w:type="dxa"/>
+            <w:tcW w:w="2662" w:type="dxa"/>
+            <w:tcBorders>
+              <w:top w:val="single" w:sz="2" w:space="0" w:color="000001"/>
+              <w:left w:val="single" w:sz="2" w:space="0" w:color="000001"/>
+              <w:bottom w:val="single" w:sz="2" w:space="0" w:color="000001"/>
+              <w:insideH w:val="single" w:sz="2" w:space="0" w:color="000001"/>
+            </w:tcBorders>
+            <w:shd w:fill="auto" w:val="clear"/>
+            <w:tcMar>
+              <w:left w:w="51" w:type="dxa"/>
             </w:tcMar>
           </w:tcPr>
           <w:p>
@@ -604,7 +618,7 @@
               <mc:AlternateContent>
                 <mc:Choice Requires="wps">
                   <w:drawing>
-                    <wp:anchor behindDoc="0" distT="0" distB="0" distL="0" distR="0" simplePos="0" locked="0" layoutInCell="1" allowOverlap="1" relativeHeight="5">
+                    <wp:anchor behindDoc="0" distT="0" distB="0" distL="0" distR="0" simplePos="0" locked="0" layoutInCell="1" allowOverlap="1" relativeHeight="4">
                       <wp:simplePos x="0" y="0"/>
                       <wp:positionH relativeFrom="column">
                         <wp:posOffset>41275</wp:posOffset>
@@ -612,18 +626,18 @@
                       <wp:positionV relativeFrom="paragraph">
                         <wp:posOffset>88900</wp:posOffset>
                       </wp:positionV>
-                      <wp:extent cx="462915" cy="177800"/>
+                      <wp:extent cx="327660" cy="159385"/>
                       <wp:effectExtent l="0" t="0" r="0" b="0"/>
                       <wp:wrapNone/>
-                      <wp:docPr id="3" name="形狀2"/>
+                      <wp:docPr id="4" name="形狀2"/>
                       <a:graphic xmlns:a="http://schemas.openxmlformats.org/drawingml/2006/main">
                         <a:graphicData uri="http://schemas.microsoft.com/office/word/2010/wordprocessingShape">
                           <wps:wsp>
-                            <wps:cNvSpPr txBox="1"/>
+                            <wps:cNvSpPr/>
                             <wps:spPr>
                               <a:xfrm>
                                 <a:off x="0" y="0"/>
-                                <a:ext cx="462240" cy="177120"/>
+                                <a:ext cx="326880" cy="158760"/>
                               </a:xfrm>
                               <a:prstGeom prst="rect">
                                 <a:avLst/>
@@ -633,25 +647,35 @@
                                 <a:noFill/>
                               </a:ln>
                             </wps:spPr>
+                            <wps:style>
+                              <a:lnRef idx="0"/>
+                              <a:fillRef idx="0"/>
+                              <a:effectRef idx="0"/>
+                              <a:fontRef idx="minor"/>
+                            </wps:style>
                             <wps:txbx>
                               <w:txbxContent>
                                 <w:p>
                                   <w:pPr>
-                                    <w:overflowPunct w:val="false"/>
-                                    <w:rPr/>
+                                    <w:pStyle w:val="Style22"/>
+                                    <w:overflowPunct w:val="true"/>
+                                    <w:rPr>
+                                      <w:color w:val="auto"/>
+                                    </w:rPr>
                                   </w:pPr>
                                   <w:r>
                                     <w:rPr>
+                                      <w:rFonts w:eastAsia="標楷體"/>
+                                      <w:color w:val="auto"/>
                                       <w:sz w:val="21"/>
                                       <w:szCs w:val="21"/>
-                                      <w:rFonts w:eastAsia="標楷體"/>
                                     </w:rPr>
                                     <w:t>項目</w:t>
                                   </w:r>
                                 </w:p>
                               </w:txbxContent>
                             </wps:txbx>
-                            <wps:bodyPr wrap="square" lIns="0" rIns="0" tIns="0" bIns="0">
+                            <wps:bodyPr lIns="0" rIns="0" tIns="0" bIns="0">
                               <a:spAutoFit/>
                             </wps:bodyPr>
                           </wps:wsp>
@@ -662,29 +686,33 @@
                 </mc:Choice>
                 <mc:Fallback>
                   <w:pict>
-                    <v:shape id="shape_0" ID="形狀2" stroked="f" style="position:absolute;margin-left:3.25pt;margin-top:7pt;width:36.35pt;height:13.9pt" type="shapetype_202">
+                    <v:rect id="shape_0" ID="形狀2" stroked="f" style="position:absolute;margin-left:3.25pt;margin-top:7pt;width:25.7pt;height:12.45pt">
+                      <w10:wrap type="square"/>
+                      <v:fill o:detectmouseclick="t" on="false"/>
+                      <v:stroke color="#3465a4" joinstyle="round" endcap="flat"/>
                       <v:textbox>
                         <w:txbxContent>
                           <w:p>
                             <w:pPr>
-                              <w:overflowPunct w:val="false"/>
-                              <w:rPr/>
+                              <w:pStyle w:val="Style22"/>
+                              <w:overflowPunct w:val="true"/>
+                              <w:rPr>
+                                <w:color w:val="auto"/>
+                              </w:rPr>
                             </w:pPr>
                             <w:r>
                               <w:rPr>
+                                <w:rFonts w:eastAsia="標楷體"/>
+                                <w:color w:val="auto"/>
                                 <w:sz w:val="21"/>
                                 <w:szCs w:val="21"/>
-                                <w:rFonts w:eastAsia="標楷體"/>
                               </w:rPr>
                               <w:t>項目</w:t>
                             </w:r>
                           </w:p>
                         </w:txbxContent>
                       </v:textbox>
-                      <w10:wrap type="square"/>
-                      <v:fill o:detectmouseclick="t" on="false"/>
-                      <v:stroke color="black" joinstyle="round" endcap="flat"/>
-                    </v:shape>
+                    </v:rect>
                   </w:pict>
                 </mc:Fallback>
               </mc:AlternateContent>
@@ -693,16 +721,16 @@
         </w:tc>
         <w:tc>
           <w:tcPr>
-            <w:tcW w:w="3459" w:type="dxa"/>
-            <w:tcBorders>
-              <w:top w:val="single" w:sz="2" w:space="0" w:color="000000"/>
-              <w:left w:val="single" w:sz="2" w:space="0" w:color="000000"/>
-              <w:bottom w:val="single" w:sz="2" w:space="0" w:color="000000"/>
-              <w:insideH w:val="single" w:sz="2" w:space="0" w:color="000000"/>
-            </w:tcBorders>
-            <w:shd w:fill="auto" w:val="clear"/>
-            <w:tcMar>
-              <w:left w:w="54" w:type="dxa"/>
+            <w:tcW w:w="3460" w:type="dxa"/>
+            <w:tcBorders>
+              <w:top w:val="single" w:sz="2" w:space="0" w:color="000001"/>
+              <w:left w:val="single" w:sz="2" w:space="0" w:color="000001"/>
+              <w:bottom w:val="single" w:sz="2" w:space="0" w:color="000001"/>
+              <w:insideH w:val="single" w:sz="2" w:space="0" w:color="000001"/>
+            </w:tcBorders>
+            <w:shd w:fill="auto" w:val="clear"/>
+            <w:tcMar>
+              <w:left w:w="51" w:type="dxa"/>
             </w:tcMar>
           </w:tcPr>
           <w:p>
@@ -725,16 +753,16 @@
           <w:tcPr>
             <w:tcW w:w="2184" w:type="dxa"/>
             <w:tcBorders>
-              <w:top w:val="single" w:sz="2" w:space="0" w:color="000000"/>
-              <w:left w:val="single" w:sz="2" w:space="0" w:color="000000"/>
-              <w:bottom w:val="single" w:sz="2" w:space="0" w:color="000000"/>
-              <w:right w:val="single" w:sz="2" w:space="0" w:color="000000"/>
-              <w:insideH w:val="single" w:sz="2" w:space="0" w:color="000000"/>
-              <w:insideV w:val="single" w:sz="2" w:space="0" w:color="000000"/>
-            </w:tcBorders>
-            <w:shd w:fill="auto" w:val="clear"/>
-            <w:tcMar>
-              <w:left w:w="54" w:type="dxa"/>
+              <w:top w:val="single" w:sz="2" w:space="0" w:color="000001"/>
+              <w:left w:val="single" w:sz="2" w:space="0" w:color="000001"/>
+              <w:bottom w:val="single" w:sz="2" w:space="0" w:color="000001"/>
+              <w:right w:val="single" w:sz="2" w:space="0" w:color="000001"/>
+              <w:insideH w:val="single" w:sz="2" w:space="0" w:color="000001"/>
+              <w:insideV w:val="single" w:sz="2" w:space="0" w:color="000001"/>
+            </w:tcBorders>
+            <w:shd w:fill="auto" w:val="clear"/>
+            <w:tcMar>
+              <w:left w:w="51" w:type="dxa"/>
             </w:tcMar>
           </w:tcPr>
           <w:p>
@@ -758,15 +786,16 @@
         <w:trPr/>
         <w:tc>
           <w:tcPr>
-            <w:tcW w:w="2663" w:type="dxa"/>
-            <w:tcBorders>
-              <w:left w:val="single" w:sz="2" w:space="0" w:color="000000"/>
-              <w:bottom w:val="single" w:sz="2" w:space="0" w:color="000000"/>
-              <w:insideH w:val="single" w:sz="2" w:space="0" w:color="000000"/>
-            </w:tcBorders>
-            <w:shd w:fill="auto" w:val="clear"/>
-            <w:tcMar>
-              <w:left w:w="54" w:type="dxa"/>
+            <w:tcW w:w="2662" w:type="dxa"/>
+            <w:tcBorders>
+              <w:top w:val="single" w:sz="2" w:space="0" w:color="000001"/>
+              <w:left w:val="single" w:sz="2" w:space="0" w:color="000001"/>
+              <w:bottom w:val="single" w:sz="2" w:space="0" w:color="000001"/>
+              <w:insideH w:val="single" w:sz="2" w:space="0" w:color="000001"/>
+            </w:tcBorders>
+            <w:shd w:fill="auto" w:val="clear"/>
+            <w:tcMar>
+              <w:left w:w="51" w:type="dxa"/>
             </w:tcMar>
           </w:tcPr>
           <w:p>
@@ -787,15 +816,16 @@
         </w:tc>
         <w:tc>
           <w:tcPr>
-            <w:tcW w:w="3459" w:type="dxa"/>
-            <w:tcBorders>
-              <w:left w:val="single" w:sz="2" w:space="0" w:color="000000"/>
-              <w:bottom w:val="single" w:sz="2" w:space="0" w:color="000000"/>
-              <w:insideH w:val="single" w:sz="2" w:space="0" w:color="000000"/>
-            </w:tcBorders>
-            <w:shd w:fill="auto" w:val="clear"/>
-            <w:tcMar>
-              <w:left w:w="54" w:type="dxa"/>
+            <w:tcW w:w="3460" w:type="dxa"/>
+            <w:tcBorders>
+              <w:top w:val="single" w:sz="2" w:space="0" w:color="000001"/>
+              <w:left w:val="single" w:sz="2" w:space="0" w:color="000001"/>
+              <w:bottom w:val="single" w:sz="2" w:space="0" w:color="000001"/>
+              <w:insideH w:val="single" w:sz="2" w:space="0" w:color="000001"/>
+            </w:tcBorders>
+            <w:shd w:fill="auto" w:val="clear"/>
+            <w:tcMar>
+              <w:left w:w="51" w:type="dxa"/>
             </w:tcMar>
           </w:tcPr>
           <w:p>
@@ -818,15 +848,16 @@
           <w:tcPr>
             <w:tcW w:w="2184" w:type="dxa"/>
             <w:tcBorders>
-              <w:left w:val="single" w:sz="2" w:space="0" w:color="000000"/>
-              <w:bottom w:val="single" w:sz="2" w:space="0" w:color="000000"/>
-              <w:right w:val="single" w:sz="2" w:space="0" w:color="000000"/>
-              <w:insideH w:val="single" w:sz="2" w:space="0" w:color="000000"/>
-              <w:insideV w:val="single" w:sz="2" w:space="0" w:color="000000"/>
-            </w:tcBorders>
-            <w:shd w:fill="auto" w:val="clear"/>
-            <w:tcMar>
-              <w:left w:w="54" w:type="dxa"/>
+              <w:top w:val="single" w:sz="2" w:space="0" w:color="000001"/>
+              <w:left w:val="single" w:sz="2" w:space="0" w:color="000001"/>
+              <w:bottom w:val="single" w:sz="2" w:space="0" w:color="000001"/>
+              <w:right w:val="single" w:sz="2" w:space="0" w:color="000001"/>
+              <w:insideH w:val="single" w:sz="2" w:space="0" w:color="000001"/>
+              <w:insideV w:val="single" w:sz="2" w:space="0" w:color="000001"/>
+            </w:tcBorders>
+            <w:shd w:fill="auto" w:val="clear"/>
+            <w:tcMar>
+              <w:left w:w="51" w:type="dxa"/>
             </w:tcMar>
           </w:tcPr>
           <w:p>
@@ -850,15 +881,16 @@
         <w:trPr/>
         <w:tc>
           <w:tcPr>
-            <w:tcW w:w="2663" w:type="dxa"/>
-            <w:tcBorders>
-              <w:left w:val="single" w:sz="2" w:space="0" w:color="000000"/>
-              <w:bottom w:val="single" w:sz="2" w:space="0" w:color="000000"/>
-              <w:insideH w:val="single" w:sz="2" w:space="0" w:color="000000"/>
-            </w:tcBorders>
-            <w:shd w:fill="auto" w:val="clear"/>
-            <w:tcMar>
-              <w:left w:w="54" w:type="dxa"/>
+            <w:tcW w:w="2662" w:type="dxa"/>
+            <w:tcBorders>
+              <w:top w:val="single" w:sz="2" w:space="0" w:color="000001"/>
+              <w:left w:val="single" w:sz="2" w:space="0" w:color="000001"/>
+              <w:bottom w:val="single" w:sz="2" w:space="0" w:color="000001"/>
+              <w:insideH w:val="single" w:sz="2" w:space="0" w:color="000001"/>
+            </w:tcBorders>
+            <w:shd w:fill="auto" w:val="clear"/>
+            <w:tcMar>
+              <w:left w:w="51" w:type="dxa"/>
             </w:tcMar>
           </w:tcPr>
           <w:p>
@@ -885,15 +917,16 @@
         </w:tc>
         <w:tc>
           <w:tcPr>
-            <w:tcW w:w="3459" w:type="dxa"/>
-            <w:tcBorders>
-              <w:left w:val="single" w:sz="2" w:space="0" w:color="000000"/>
-              <w:bottom w:val="single" w:sz="2" w:space="0" w:color="000000"/>
-              <w:insideH w:val="single" w:sz="2" w:space="0" w:color="000000"/>
-            </w:tcBorders>
-            <w:shd w:fill="auto" w:val="clear"/>
-            <w:tcMar>
-              <w:left w:w="54" w:type="dxa"/>
+            <w:tcW w:w="3460" w:type="dxa"/>
+            <w:tcBorders>
+              <w:top w:val="single" w:sz="2" w:space="0" w:color="000001"/>
+              <w:left w:val="single" w:sz="2" w:space="0" w:color="000001"/>
+              <w:bottom w:val="single" w:sz="2" w:space="0" w:color="000001"/>
+              <w:insideH w:val="single" w:sz="2" w:space="0" w:color="000001"/>
+            </w:tcBorders>
+            <w:shd w:fill="auto" w:val="clear"/>
+            <w:tcMar>
+              <w:left w:w="51" w:type="dxa"/>
             </w:tcMar>
           </w:tcPr>
           <w:p>
@@ -916,15 +949,16 @@
           <w:tcPr>
             <w:tcW w:w="2184" w:type="dxa"/>
             <w:tcBorders>
-              <w:left w:val="single" w:sz="2" w:space="0" w:color="000000"/>
-              <w:bottom w:val="single" w:sz="2" w:space="0" w:color="000000"/>
-              <w:right w:val="single" w:sz="2" w:space="0" w:color="000000"/>
-              <w:insideH w:val="single" w:sz="2" w:space="0" w:color="000000"/>
-              <w:insideV w:val="single" w:sz="2" w:space="0" w:color="000000"/>
-            </w:tcBorders>
-            <w:shd w:fill="auto" w:val="clear"/>
-            <w:tcMar>
-              <w:left w:w="54" w:type="dxa"/>
+              <w:top w:val="single" w:sz="2" w:space="0" w:color="000001"/>
+              <w:left w:val="single" w:sz="2" w:space="0" w:color="000001"/>
+              <w:bottom w:val="single" w:sz="2" w:space="0" w:color="000001"/>
+              <w:right w:val="single" w:sz="2" w:space="0" w:color="000001"/>
+              <w:insideH w:val="single" w:sz="2" w:space="0" w:color="000001"/>
+              <w:insideV w:val="single" w:sz="2" w:space="0" w:color="000001"/>
+            </w:tcBorders>
+            <w:shd w:fill="auto" w:val="clear"/>
+            <w:tcMar>
+              <w:left w:w="51" w:type="dxa"/>
             </w:tcMar>
           </w:tcPr>
           <w:p>
@@ -948,15 +982,16 @@
         <w:trPr/>
         <w:tc>
           <w:tcPr>
-            <w:tcW w:w="2663" w:type="dxa"/>
-            <w:tcBorders>
-              <w:left w:val="single" w:sz="2" w:space="0" w:color="000000"/>
-              <w:bottom w:val="single" w:sz="2" w:space="0" w:color="000000"/>
-              <w:insideH w:val="single" w:sz="2" w:space="0" w:color="000000"/>
-            </w:tcBorders>
-            <w:shd w:fill="auto" w:val="clear"/>
-            <w:tcMar>
-              <w:left w:w="54" w:type="dxa"/>
+            <w:tcW w:w="2662" w:type="dxa"/>
+            <w:tcBorders>
+              <w:top w:val="single" w:sz="2" w:space="0" w:color="000001"/>
+              <w:left w:val="single" w:sz="2" w:space="0" w:color="000001"/>
+              <w:bottom w:val="single" w:sz="2" w:space="0" w:color="000001"/>
+              <w:insideH w:val="single" w:sz="2" w:space="0" w:color="000001"/>
+            </w:tcBorders>
+            <w:shd w:fill="auto" w:val="clear"/>
+            <w:tcMar>
+              <w:left w:w="51" w:type="dxa"/>
             </w:tcMar>
           </w:tcPr>
           <w:p>
@@ -977,15 +1012,16 @@
         </w:tc>
         <w:tc>
           <w:tcPr>
-            <w:tcW w:w="3459" w:type="dxa"/>
-            <w:tcBorders>
-              <w:left w:val="single" w:sz="2" w:space="0" w:color="000000"/>
-              <w:bottom w:val="single" w:sz="2" w:space="0" w:color="000000"/>
-              <w:insideH w:val="single" w:sz="2" w:space="0" w:color="000000"/>
-            </w:tcBorders>
-            <w:shd w:fill="auto" w:val="clear"/>
-            <w:tcMar>
-              <w:left w:w="54" w:type="dxa"/>
+            <w:tcW w:w="3460" w:type="dxa"/>
+            <w:tcBorders>
+              <w:top w:val="single" w:sz="2" w:space="0" w:color="000001"/>
+              <w:left w:val="single" w:sz="2" w:space="0" w:color="000001"/>
+              <w:bottom w:val="single" w:sz="2" w:space="0" w:color="000001"/>
+              <w:insideH w:val="single" w:sz="2" w:space="0" w:color="000001"/>
+            </w:tcBorders>
+            <w:shd w:fill="auto" w:val="clear"/>
+            <w:tcMar>
+              <w:left w:w="51" w:type="dxa"/>
             </w:tcMar>
           </w:tcPr>
           <w:p>
@@ -1008,15 +1044,16 @@
           <w:tcPr>
             <w:tcW w:w="2184" w:type="dxa"/>
             <w:tcBorders>
-              <w:left w:val="single" w:sz="2" w:space="0" w:color="000000"/>
-              <w:bottom w:val="single" w:sz="2" w:space="0" w:color="000000"/>
-              <w:right w:val="single" w:sz="2" w:space="0" w:color="000000"/>
-              <w:insideH w:val="single" w:sz="2" w:space="0" w:color="000000"/>
-              <w:insideV w:val="single" w:sz="2" w:space="0" w:color="000000"/>
-            </w:tcBorders>
-            <w:shd w:fill="auto" w:val="clear"/>
-            <w:tcMar>
-              <w:left w:w="54" w:type="dxa"/>
+              <w:top w:val="single" w:sz="2" w:space="0" w:color="000001"/>
+              <w:left w:val="single" w:sz="2" w:space="0" w:color="000001"/>
+              <w:bottom w:val="single" w:sz="2" w:space="0" w:color="000001"/>
+              <w:right w:val="single" w:sz="2" w:space="0" w:color="000001"/>
+              <w:insideH w:val="single" w:sz="2" w:space="0" w:color="000001"/>
+              <w:insideV w:val="single" w:sz="2" w:space="0" w:color="000001"/>
+            </w:tcBorders>
+            <w:shd w:fill="auto" w:val="clear"/>
+            <w:tcMar>
+              <w:left w:w="51" w:type="dxa"/>
             </w:tcMar>
           </w:tcPr>
           <w:p>
@@ -1040,15 +1077,16 @@
         <w:trPr/>
         <w:tc>
           <w:tcPr>
-            <w:tcW w:w="2663" w:type="dxa"/>
-            <w:tcBorders>
-              <w:left w:val="single" w:sz="2" w:space="0" w:color="000000"/>
-              <w:bottom w:val="single" w:sz="2" w:space="0" w:color="000000"/>
-              <w:insideH w:val="single" w:sz="2" w:space="0" w:color="000000"/>
-            </w:tcBorders>
-            <w:shd w:fill="auto" w:val="clear"/>
-            <w:tcMar>
-              <w:left w:w="54" w:type="dxa"/>
+            <w:tcW w:w="2662" w:type="dxa"/>
+            <w:tcBorders>
+              <w:top w:val="single" w:sz="2" w:space="0" w:color="000001"/>
+              <w:left w:val="single" w:sz="2" w:space="0" w:color="000001"/>
+              <w:bottom w:val="single" w:sz="2" w:space="0" w:color="000001"/>
+              <w:insideH w:val="single" w:sz="2" w:space="0" w:color="000001"/>
+            </w:tcBorders>
+            <w:shd w:fill="auto" w:val="clear"/>
+            <w:tcMar>
+              <w:left w:w="51" w:type="dxa"/>
             </w:tcMar>
           </w:tcPr>
           <w:p>
@@ -1069,15 +1107,16 @@
         </w:tc>
         <w:tc>
           <w:tcPr>
-            <w:tcW w:w="3459" w:type="dxa"/>
-            <w:tcBorders>
-              <w:left w:val="single" w:sz="2" w:space="0" w:color="000000"/>
-              <w:bottom w:val="single" w:sz="2" w:space="0" w:color="000000"/>
-              <w:insideH w:val="single" w:sz="2" w:space="0" w:color="000000"/>
-            </w:tcBorders>
-            <w:shd w:fill="auto" w:val="clear"/>
-            <w:tcMar>
-              <w:left w:w="54" w:type="dxa"/>
+            <w:tcW w:w="3460" w:type="dxa"/>
+            <w:tcBorders>
+              <w:top w:val="single" w:sz="2" w:space="0" w:color="000001"/>
+              <w:left w:val="single" w:sz="2" w:space="0" w:color="000001"/>
+              <w:bottom w:val="single" w:sz="2" w:space="0" w:color="000001"/>
+              <w:insideH w:val="single" w:sz="2" w:space="0" w:color="000001"/>
+            </w:tcBorders>
+            <w:shd w:fill="auto" w:val="clear"/>
+            <w:tcMar>
+              <w:left w:w="51" w:type="dxa"/>
             </w:tcMar>
           </w:tcPr>
           <w:p>
@@ -1100,15 +1139,16 @@
           <w:tcPr>
             <w:tcW w:w="2184" w:type="dxa"/>
             <w:tcBorders>
-              <w:left w:val="single" w:sz="2" w:space="0" w:color="000000"/>
-              <w:bottom w:val="single" w:sz="2" w:space="0" w:color="000000"/>
-              <w:right w:val="single" w:sz="2" w:space="0" w:color="000000"/>
-              <w:insideH w:val="single" w:sz="2" w:space="0" w:color="000000"/>
-              <w:insideV w:val="single" w:sz="2" w:space="0" w:color="000000"/>
-            </w:tcBorders>
-            <w:shd w:fill="auto" w:val="clear"/>
-            <w:tcMar>
-              <w:left w:w="54" w:type="dxa"/>
+              <w:top w:val="single" w:sz="2" w:space="0" w:color="000001"/>
+              <w:left w:val="single" w:sz="2" w:space="0" w:color="000001"/>
+              <w:bottom w:val="single" w:sz="2" w:space="0" w:color="000001"/>
+              <w:right w:val="single" w:sz="2" w:space="0" w:color="000001"/>
+              <w:insideH w:val="single" w:sz="2" w:space="0" w:color="000001"/>
+              <w:insideV w:val="single" w:sz="2" w:space="0" w:color="000001"/>
+            </w:tcBorders>
+            <w:shd w:fill="auto" w:val="clear"/>
+            <w:tcMar>
+              <w:left w:w="51" w:type="dxa"/>
             </w:tcMar>
           </w:tcPr>
           <w:p>
@@ -1132,15 +1172,16 @@
         <w:trPr/>
         <w:tc>
           <w:tcPr>
-            <w:tcW w:w="2663" w:type="dxa"/>
-            <w:tcBorders>
-              <w:left w:val="single" w:sz="2" w:space="0" w:color="000000"/>
-              <w:bottom w:val="single" w:sz="2" w:space="0" w:color="000000"/>
-              <w:insideH w:val="single" w:sz="2" w:space="0" w:color="000000"/>
-            </w:tcBorders>
-            <w:shd w:fill="auto" w:val="clear"/>
-            <w:tcMar>
-              <w:left w:w="54" w:type="dxa"/>
+            <w:tcW w:w="2662" w:type="dxa"/>
+            <w:tcBorders>
+              <w:top w:val="single" w:sz="2" w:space="0" w:color="000001"/>
+              <w:left w:val="single" w:sz="2" w:space="0" w:color="000001"/>
+              <w:bottom w:val="single" w:sz="2" w:space="0" w:color="000001"/>
+              <w:insideH w:val="single" w:sz="2" w:space="0" w:color="000001"/>
+            </w:tcBorders>
+            <w:shd w:fill="auto" w:val="clear"/>
+            <w:tcMar>
+              <w:left w:w="51" w:type="dxa"/>
             </w:tcMar>
           </w:tcPr>
           <w:p>
@@ -1161,15 +1202,16 @@
         </w:tc>
         <w:tc>
           <w:tcPr>
-            <w:tcW w:w="3459" w:type="dxa"/>
-            <w:tcBorders>
-              <w:left w:val="single" w:sz="2" w:space="0" w:color="000000"/>
-              <w:bottom w:val="single" w:sz="2" w:space="0" w:color="000000"/>
-              <w:insideH w:val="single" w:sz="2" w:space="0" w:color="000000"/>
-            </w:tcBorders>
-            <w:shd w:fill="auto" w:val="clear"/>
-            <w:tcMar>
-              <w:left w:w="54" w:type="dxa"/>
+            <w:tcW w:w="3460" w:type="dxa"/>
+            <w:tcBorders>
+              <w:top w:val="single" w:sz="2" w:space="0" w:color="000001"/>
+              <w:left w:val="single" w:sz="2" w:space="0" w:color="000001"/>
+              <w:bottom w:val="single" w:sz="2" w:space="0" w:color="000001"/>
+              <w:insideH w:val="single" w:sz="2" w:space="0" w:color="000001"/>
+            </w:tcBorders>
+            <w:shd w:fill="auto" w:val="clear"/>
+            <w:tcMar>
+              <w:left w:w="51" w:type="dxa"/>
             </w:tcMar>
           </w:tcPr>
           <w:p>
@@ -1192,15 +1234,16 @@
           <w:tcPr>
             <w:tcW w:w="2184" w:type="dxa"/>
             <w:tcBorders>
-              <w:left w:val="single" w:sz="2" w:space="0" w:color="000000"/>
-              <w:bottom w:val="single" w:sz="2" w:space="0" w:color="000000"/>
-              <w:right w:val="single" w:sz="2" w:space="0" w:color="000000"/>
-              <w:insideH w:val="single" w:sz="2" w:space="0" w:color="000000"/>
-              <w:insideV w:val="single" w:sz="2" w:space="0" w:color="000000"/>
-            </w:tcBorders>
-            <w:shd w:fill="auto" w:val="clear"/>
-            <w:tcMar>
-              <w:left w:w="54" w:type="dxa"/>
+              <w:top w:val="single" w:sz="2" w:space="0" w:color="000001"/>
+              <w:left w:val="single" w:sz="2" w:space="0" w:color="000001"/>
+              <w:bottom w:val="single" w:sz="2" w:space="0" w:color="000001"/>
+              <w:right w:val="single" w:sz="2" w:space="0" w:color="000001"/>
+              <w:insideH w:val="single" w:sz="2" w:space="0" w:color="000001"/>
+              <w:insideV w:val="single" w:sz="2" w:space="0" w:color="000001"/>
+            </w:tcBorders>
+            <w:shd w:fill="auto" w:val="clear"/>
+            <w:tcMar>
+              <w:left w:w="51" w:type="dxa"/>
             </w:tcMar>
           </w:tcPr>
           <w:p>
@@ -1224,15 +1267,16 @@
         <w:trPr/>
         <w:tc>
           <w:tcPr>
-            <w:tcW w:w="2663" w:type="dxa"/>
-            <w:tcBorders>
-              <w:left w:val="single" w:sz="2" w:space="0" w:color="000000"/>
-              <w:bottom w:val="single" w:sz="2" w:space="0" w:color="000000"/>
-              <w:insideH w:val="single" w:sz="2" w:space="0" w:color="000000"/>
-            </w:tcBorders>
-            <w:shd w:fill="auto" w:val="clear"/>
-            <w:tcMar>
-              <w:left w:w="54" w:type="dxa"/>
+            <w:tcW w:w="2662" w:type="dxa"/>
+            <w:tcBorders>
+              <w:top w:val="single" w:sz="2" w:space="0" w:color="000001"/>
+              <w:left w:val="single" w:sz="2" w:space="0" w:color="000001"/>
+              <w:bottom w:val="single" w:sz="2" w:space="0" w:color="000001"/>
+              <w:insideH w:val="single" w:sz="2" w:space="0" w:color="000001"/>
+            </w:tcBorders>
+            <w:shd w:fill="auto" w:val="clear"/>
+            <w:tcMar>
+              <w:left w:w="51" w:type="dxa"/>
             </w:tcMar>
           </w:tcPr>
           <w:p>
@@ -1253,15 +1297,16 @@
         </w:tc>
         <w:tc>
           <w:tcPr>
-            <w:tcW w:w="3459" w:type="dxa"/>
-            <w:tcBorders>
-              <w:left w:val="single" w:sz="2" w:space="0" w:color="000000"/>
-              <w:bottom w:val="single" w:sz="2" w:space="0" w:color="000000"/>
-              <w:insideH w:val="single" w:sz="2" w:space="0" w:color="000000"/>
-            </w:tcBorders>
-            <w:shd w:fill="auto" w:val="clear"/>
-            <w:tcMar>
-              <w:left w:w="54" w:type="dxa"/>
+            <w:tcW w:w="3460" w:type="dxa"/>
+            <w:tcBorders>
+              <w:top w:val="single" w:sz="2" w:space="0" w:color="000001"/>
+              <w:left w:val="single" w:sz="2" w:space="0" w:color="000001"/>
+              <w:bottom w:val="single" w:sz="2" w:space="0" w:color="000001"/>
+              <w:insideH w:val="single" w:sz="2" w:space="0" w:color="000001"/>
+            </w:tcBorders>
+            <w:shd w:fill="auto" w:val="clear"/>
+            <w:tcMar>
+              <w:left w:w="51" w:type="dxa"/>
             </w:tcMar>
           </w:tcPr>
           <w:p>
@@ -1284,15 +1329,16 @@
           <w:tcPr>
             <w:tcW w:w="2184" w:type="dxa"/>
             <w:tcBorders>
-              <w:left w:val="single" w:sz="2" w:space="0" w:color="000000"/>
-              <w:bottom w:val="single" w:sz="2" w:space="0" w:color="000000"/>
-              <w:right w:val="single" w:sz="2" w:space="0" w:color="000000"/>
-              <w:insideH w:val="single" w:sz="2" w:space="0" w:color="000000"/>
-              <w:insideV w:val="single" w:sz="2" w:space="0" w:color="000000"/>
-            </w:tcBorders>
-            <w:shd w:fill="auto" w:val="clear"/>
-            <w:tcMar>
-              <w:left w:w="54" w:type="dxa"/>
+              <w:top w:val="single" w:sz="2" w:space="0" w:color="000001"/>
+              <w:left w:val="single" w:sz="2" w:space="0" w:color="000001"/>
+              <w:bottom w:val="single" w:sz="2" w:space="0" w:color="000001"/>
+              <w:right w:val="single" w:sz="2" w:space="0" w:color="000001"/>
+              <w:insideH w:val="single" w:sz="2" w:space="0" w:color="000001"/>
+              <w:insideV w:val="single" w:sz="2" w:space="0" w:color="000001"/>
+            </w:tcBorders>
+            <w:shd w:fill="auto" w:val="clear"/>
+            <w:tcMar>
+              <w:left w:w="51" w:type="dxa"/>
             </w:tcMar>
           </w:tcPr>
           <w:p>
@@ -1316,15 +1362,16 @@
         <w:trPr/>
         <w:tc>
           <w:tcPr>
-            <w:tcW w:w="2663" w:type="dxa"/>
-            <w:tcBorders>
-              <w:left w:val="single" w:sz="2" w:space="0" w:color="000000"/>
-              <w:bottom w:val="single" w:sz="2" w:space="0" w:color="000000"/>
-              <w:insideH w:val="single" w:sz="2" w:space="0" w:color="000000"/>
-            </w:tcBorders>
-            <w:shd w:fill="auto" w:val="clear"/>
-            <w:tcMar>
-              <w:left w:w="54" w:type="dxa"/>
+            <w:tcW w:w="2662" w:type="dxa"/>
+            <w:tcBorders>
+              <w:top w:val="single" w:sz="2" w:space="0" w:color="000001"/>
+              <w:left w:val="single" w:sz="2" w:space="0" w:color="000001"/>
+              <w:bottom w:val="single" w:sz="2" w:space="0" w:color="000001"/>
+              <w:insideH w:val="single" w:sz="2" w:space="0" w:color="000001"/>
+            </w:tcBorders>
+            <w:shd w:fill="auto" w:val="clear"/>
+            <w:tcMar>
+              <w:left w:w="51" w:type="dxa"/>
             </w:tcMar>
           </w:tcPr>
           <w:p>
@@ -1345,15 +1392,16 @@
         </w:tc>
         <w:tc>
           <w:tcPr>
-            <w:tcW w:w="3459" w:type="dxa"/>
-            <w:tcBorders>
-              <w:left w:val="single" w:sz="2" w:space="0" w:color="000000"/>
-              <w:bottom w:val="single" w:sz="2" w:space="0" w:color="000000"/>
-              <w:insideH w:val="single" w:sz="2" w:space="0" w:color="000000"/>
-            </w:tcBorders>
-            <w:shd w:fill="auto" w:val="clear"/>
-            <w:tcMar>
-              <w:left w:w="54" w:type="dxa"/>
+            <w:tcW w:w="3460" w:type="dxa"/>
+            <w:tcBorders>
+              <w:top w:val="single" w:sz="2" w:space="0" w:color="000001"/>
+              <w:left w:val="single" w:sz="2" w:space="0" w:color="000001"/>
+              <w:bottom w:val="single" w:sz="2" w:space="0" w:color="000001"/>
+              <w:insideH w:val="single" w:sz="2" w:space="0" w:color="000001"/>
+            </w:tcBorders>
+            <w:shd w:fill="auto" w:val="clear"/>
+            <w:tcMar>
+              <w:left w:w="51" w:type="dxa"/>
             </w:tcMar>
           </w:tcPr>
           <w:p>
@@ -1376,15 +1424,16 @@
           <w:tcPr>
             <w:tcW w:w="2184" w:type="dxa"/>
             <w:tcBorders>
-              <w:left w:val="single" w:sz="2" w:space="0" w:color="000000"/>
-              <w:bottom w:val="single" w:sz="2" w:space="0" w:color="000000"/>
-              <w:right w:val="single" w:sz="2" w:space="0" w:color="000000"/>
-              <w:insideH w:val="single" w:sz="2" w:space="0" w:color="000000"/>
-              <w:insideV w:val="single" w:sz="2" w:space="0" w:color="000000"/>
-            </w:tcBorders>
-            <w:shd w:fill="auto" w:val="clear"/>
-            <w:tcMar>
-              <w:left w:w="54" w:type="dxa"/>
+              <w:top w:val="single" w:sz="2" w:space="0" w:color="000001"/>
+              <w:left w:val="single" w:sz="2" w:space="0" w:color="000001"/>
+              <w:bottom w:val="single" w:sz="2" w:space="0" w:color="000001"/>
+              <w:right w:val="single" w:sz="2" w:space="0" w:color="000001"/>
+              <w:insideH w:val="single" w:sz="2" w:space="0" w:color="000001"/>
+              <w:insideV w:val="single" w:sz="2" w:space="0" w:color="000001"/>
+            </w:tcBorders>
+            <w:shd w:fill="auto" w:val="clear"/>
+            <w:tcMar>
+              <w:left w:w="51" w:type="dxa"/>
             </w:tcMar>
           </w:tcPr>
           <w:p>
@@ -1413,19 +1462,23 @@
         </w:rPr>
       </w:pPr>
       <w:r>
-        <w:rPr/>
+        <w:rPr>
+          <w:rFonts w:eastAsia="標楷體" w:ascii="標楷體" w:hAnsi="標楷體"/>
+        </w:rPr>
       </w:r>
     </w:p>
     <w:p>
       <w:pPr>
         <w:pStyle w:val="ListParagraph"/>
-        <w:ind w:hanging="0"/>
+        <w:ind w:left="480" w:hanging="0"/>
         <w:rPr>
           <w:rFonts w:ascii="標楷體" w:hAnsi="標楷體" w:eastAsia="標楷體"/>
         </w:rPr>
       </w:pPr>
       <w:r>
-        <w:rPr/>
+        <w:rPr>
+          <w:rFonts w:eastAsia="標楷體" w:ascii="標楷體" w:hAnsi="標楷體"/>
+        </w:rPr>
       </w:r>
     </w:p>
     <w:p>
@@ -1453,10 +1506,10 @@
       <w:r>
         <w:rPr/>
         <w:drawing>
-          <wp:inline distT="0" distB="5715" distL="0" distR="2540">
+          <wp:inline distT="0" distB="0" distL="0" distR="0">
             <wp:extent cx="5274310" cy="2566670"/>
             <wp:effectExtent l="0" t="0" r="0" b="0"/>
-            <wp:docPr id="4" name="圖片 3" descr=""/>
+            <wp:docPr id="6" name="圖片 3" descr=""/>
             <wp:cNvGraphicFramePr>
               <a:graphicFrameLocks xmlns:a="http://schemas.openxmlformats.org/drawingml/2006/main" noChangeAspect="1"/>
             </wp:cNvGraphicFramePr>
@@ -1464,7 +1517,7 @@
               <a:graphicData uri="http://schemas.openxmlformats.org/drawingml/2006/picture">
                 <pic:pic xmlns:pic="http://schemas.openxmlformats.org/drawingml/2006/picture">
                   <pic:nvPicPr>
-                    <pic:cNvPr id="4" name="圖片 3" descr=""/>
+                    <pic:cNvPr id="6" name="圖片 3" descr=""/>
                     <pic:cNvPicPr>
                       <a:picLocks noChangeAspect="1" noChangeArrowheads="1"/>
                     </pic:cNvPicPr>
@@ -1508,9 +1561,7 @@
     <w:p>
       <w:pPr>
         <w:pStyle w:val="Normal"/>
-        <w:rPr>
-          <w:rFonts w:eastAsia="標楷體"/>
-        </w:rPr>
+        <w:rPr/>
       </w:pPr>
       <w:r>
         <w:rPr>
@@ -1531,9 +1582,7 @@
     <w:p>
       <w:pPr>
         <w:pStyle w:val="Normal"/>
-        <w:rPr>
-          <w:rFonts w:eastAsia="標楷體"/>
-        </w:rPr>
+        <w:rPr/>
       </w:pPr>
       <w:r>
         <w:rPr>
@@ -1554,9 +1603,7 @@
     <w:p>
       <w:pPr>
         <w:pStyle w:val="Normal"/>
-        <w:rPr>
-          <w:rFonts w:eastAsia="標楷體"/>
-        </w:rPr>
+        <w:rPr/>
       </w:pPr>
       <w:r>
         <w:rPr>
@@ -1577,14 +1624,10 @@
     <w:p>
       <w:pPr>
         <w:pStyle w:val="Normal"/>
-        <w:rPr>
-          <w:rFonts w:eastAsia="標楷體"/>
-        </w:rPr>
+        <w:rPr/>
       </w:pPr>
       <w:r>
-        <w:rPr>
-          <w:rFonts w:eastAsia="標楷體"/>
-        </w:rPr>
+        <w:rPr/>
       </w:r>
     </w:p>
     <w:sectPr>
@@ -1605,8 +1648,7 @@
   <w:docDefaults>
     <w:rPrDefault>
       <w:rPr>
-        <w:rFonts w:ascii="Calibri" w:hAnsi="Calibri" w:eastAsia="新細明體" w:cs="" w:asciiTheme="minorHAnsi" w:cstheme="minorBidi" w:eastAsiaTheme="minorEastAsia" w:hAnsiTheme="minorHAnsi"/>
-        <w:sz w:val="24"/>
+        <w:rFonts w:ascii="Calibri" w:hAnsi="Calibri" w:eastAsia="" w:cs="新細明體" w:asciiTheme="minorHAnsi" w:cstheme="minorBidi" w:eastAsiaTheme="minorEastAsia" w:hAnsiTheme="minorHAnsi"/>
         <w:szCs w:val="22"/>
         <w:lang w:val="en-US" w:eastAsia="zh-TW" w:bidi="ar-SA"/>
       </w:rPr>
@@ -1763,8 +1805,8 @@
       <w:jc w:val="left"/>
     </w:pPr>
     <w:rPr>
-      <w:rFonts w:ascii="Calibri" w:hAnsi="Calibri" w:eastAsia="新細明體" w:cs="" w:asciiTheme="minorHAnsi" w:cstheme="minorBidi" w:eastAsiaTheme="minorEastAsia" w:hAnsiTheme="minorHAnsi"/>
-      <w:color w:val="auto"/>
+      <w:rFonts w:ascii="Calibri" w:hAnsi="Calibri" w:eastAsia="" w:cs="新細明體" w:asciiTheme="minorHAnsi" w:cstheme="minorBidi" w:eastAsiaTheme="minorEastAsia" w:hAnsiTheme="minorHAnsi"/>
+      <w:color w:val="00000A"/>
       <w:sz w:val="24"/>
       <w:szCs w:val="22"/>
       <w:lang w:val="en-US" w:eastAsia="zh-TW" w:bidi="ar-SA"/>
@@ -1786,7 +1828,7 @@
     <w:qFormat/>
     <w:rsid w:val="00b71de3"/>
     <w:rPr>
-      <w:rFonts w:ascii="Cambria" w:hAnsi="Cambria" w:eastAsia="新細明體" w:cs="" w:asciiTheme="majorHAnsi" w:cstheme="majorBidi" w:eastAsiaTheme="majorEastAsia" w:hAnsiTheme="majorHAnsi"/>
+      <w:rFonts w:ascii="Cambria" w:hAnsi="Cambria" w:eastAsia="" w:cs="新細明體" w:asciiTheme="majorHAnsi" w:cstheme="majorBidi" w:eastAsiaTheme="majorEastAsia" w:hAnsiTheme="majorHAnsi"/>
       <w:sz w:val="18"/>
       <w:szCs w:val="18"/>
     </w:rPr>
@@ -1879,13 +1921,20 @@
     <w:rsid w:val="00b71de3"/>
     <w:pPr/>
     <w:rPr>
-      <w:rFonts w:ascii="Cambria" w:hAnsi="Cambria" w:eastAsia="新細明體" w:cs="" w:asciiTheme="majorHAnsi" w:cstheme="majorBidi" w:eastAsiaTheme="majorEastAsia" w:hAnsiTheme="majorHAnsi"/>
+      <w:rFonts w:ascii="Cambria" w:hAnsi="Cambria" w:eastAsia="" w:cs="新細明體" w:asciiTheme="majorHAnsi" w:cstheme="majorBidi" w:eastAsiaTheme="majorEastAsia" w:hAnsiTheme="majorHAnsi"/>
       <w:sz w:val="18"/>
       <w:szCs w:val="18"/>
     </w:rPr>
   </w:style>
   <w:style w:type="paragraph" w:styleId="Style21">
     <w:name w:val="表格內容"/>
+    <w:basedOn w:val="Normal"/>
+    <w:qFormat/>
+    <w:pPr/>
+    <w:rPr/>
+  </w:style>
+  <w:style w:type="paragraph" w:styleId="Style22">
+    <w:name w:val="框架內容"/>
     <w:basedOn w:val="Normal"/>
     <w:qFormat/>
     <w:pPr/>

</xml_diff>